<commit_message>
selesai latarbelakang dan rumusan masalah
</commit_message>
<xml_diff>
--- a/Skripsi/Halaman awal/PENGEMBANGAN WEBSITE SIINFOKEMAS.docx
+++ b/Skripsi/Halaman awal/PENGEMBANGAN WEBSITE SIINFOKEMAS.docx
@@ -9,7 +9,7 @@
         <w:jc w:val="center"/>
       </w:pPr>
       <w:r>
-        <w:t>PENGEMBANGAN WEBSITE SIINFOKEMAS (SISTEM INFORMASI KEGIATAN MAHASISWA) PENDIDIKAN TEKNOLOGI INFORMASI MENGGUNAKAN FRAMEWORK REACTJS DAN SPRINBOOT</w:t>
+        <w:t>PERANCANGAN SISTEM INFORMASI LAYANAN LPPAIK (LEMBAGA PENGKAJIAN DAN PENERAPAN AL-ISLAM &amp; KEMUHAMMADIYAHAN) UNIVERSITAS MUHAMMADIYAH KENDARI BERBASIS WEB</w:t>
       </w:r>
     </w:p>
     <w:p>
@@ -282,37 +282,49 @@
         <w:jc w:val="both"/>
       </w:pPr>
       <w:r>
-        <w:t xml:space="preserve">Tidak dapat kita pungkiri bahwa, saat ini perkembangan teknologi informasi di seluruh dunia telah berkembang dengan pesat tidak terkecuali dengan </w:t>
-      </w:r>
-      <w:r>
-        <w:t>negara I</w:t>
-      </w:r>
-      <w:r>
-        <w:t xml:space="preserve">ndonesia. Dengan berkembangnya ilmu pengetahuan dibidang teknologi komputer, </w:t>
-      </w:r>
-      <w:r>
-        <w:t xml:space="preserve">manajemen </w:t>
-      </w:r>
-      <w:r>
-        <w:t xml:space="preserve">sistem informasi menjadi sebuah kombinasi </w:t>
-      </w:r>
-      <w:r>
-        <w:t xml:space="preserve">yang brilian </w:t>
-      </w:r>
-      <w:r>
-        <w:t>antara teknologi informasi dan aktifitas seseorang yang menggunakan teknologi untuk mendukung operasi</w:t>
-      </w:r>
-      <w:r>
-        <w:t>onal</w:t>
-      </w:r>
-      <w:r>
-        <w:t xml:space="preserve"> dan manajemen </w:t>
-      </w:r>
-      <w:r>
-        <w:t xml:space="preserve">sesuatu keadaan </w:t>
-      </w:r>
-      <w:r>
-        <w:t>yang diperlukan.</w:t>
+        <w:t>Universitas Muhammadiyah Kendari</w:t>
+      </w:r>
+      <w:r>
+        <w:t xml:space="preserve"> (UMK)</w:t>
+      </w:r>
+      <w:r>
+        <w:t xml:space="preserve"> merupakan salah satu </w:t>
+      </w:r>
+      <w:r>
+        <w:t>P</w:t>
+      </w:r>
+      <w:r>
+        <w:t xml:space="preserve">erguruan </w:t>
+      </w:r>
+      <w:r>
+        <w:t>T</w:t>
+      </w:r>
+      <w:r>
+        <w:t xml:space="preserve">inggi </w:t>
+      </w:r>
+      <w:r>
+        <w:t>M</w:t>
+      </w:r>
+      <w:r>
+        <w:t xml:space="preserve">uhammadiyah yang berada di Sulawesi </w:t>
+      </w:r>
+      <w:r>
+        <w:t>T</w:t>
+      </w:r>
+      <w:r>
+        <w:t xml:space="preserve">enggara. </w:t>
+      </w:r>
+      <w:r>
+        <w:t xml:space="preserve">UMK </w:t>
+      </w:r>
+      <w:r>
+        <w:t xml:space="preserve">memiliki izin operasional berdasarkan Surat Keputusan Mentri Pendidikan Nasional Nomor 149/D/O/2001 Tanggal 30 Agustus 2001, tentang pemberian izin penyeleggaraan program-program studi dan pendirian Universitas Muhammadiyah Kendari oleh Majelesi Pendidikan Tinggi Muhammadiyah/ Pimpinan Wilayah Muhammadiyah Sulawesi tenggara. </w:t>
+      </w:r>
+      <w:r>
+        <w:t xml:space="preserve">UMK </w:t>
+      </w:r>
+      <w:r>
+        <w:t>memiliki visi dan misi untuk membangun Universitas berkemajuan, unggul, berdaya saing tinggi dengan mengembangkan kepribadian akhlak mulia dengan melatih, membimbing, dan mendidik mahasiswa dalam rangka penguasaan ilmu pengetahuan dan teknologi.</w:t>
       </w:r>
     </w:p>
     <w:p>
@@ -321,22 +333,49 @@
         <w:jc w:val="both"/>
       </w:pPr>
       <w:r>
-        <w:t>Program Studi Pendidikan Teknologi Informasi (PTI) merupakan salah satu Fakultas Keguruan dan Ilmu Pendidikan yang berdiri sejak tahun 2018 di Universitas Muhammadiyah Kendari. Sebagai program studi yang terbilang baru, tentu mengharapkan mampu mencetak generasi mahasiswa yang berprestasi</w:t>
-      </w:r>
-      <w:r>
-        <w:t>, kompeten</w:t>
-      </w:r>
-      <w:r>
-        <w:t xml:space="preserve"> dan dapat diandalkan. </w:t>
-      </w:r>
-      <w:r>
-        <w:t>Untuk mencetak mahasiswa seperti yang diinginkan tersebut, maka diadakan upaya-upaya peningkata</w:t>
-      </w:r>
-      <w:r>
-        <w:t>n</w:t>
-      </w:r>
-      <w:r>
-        <w:t xml:space="preserve"> mutu pendidikan dengan memberdayakan seluruh potensi yang mendukung proses pembelajaran yang efektif dan efisien guna terciptanya generasi penerus bangsa yang kompetitif.</w:t>
+        <w:fldChar w:fldCharType="begin" w:fldLock="1"/>
+      </w:r>
+      <w:r>
+        <w:instrText>ADDIN CSL_CITATION {"citationItems":[{"id":"ITEM-1","itemData":{"ISBN":"9780333227794","abstract":"Predicting the binding mode of flexible polypeptides to proteins is an important task that falls outside the domain of applicability of most small molecule and protein−protein docking tools. Here, we test the small molecule flexible ligand docking program Glide on a set of 19 non-α-helical peptides and systematically improve pose prediction accuracy by enhancing Glide sampling for flexible polypeptides. In addition, scoring of the poses was improved by post-processing with physics-based implicit solvent MM- GBSA calculations. Using the best RMSD among the top 10 scoring poses as a metric, the success rate (RMSD ≤ 2.0 Å for the interface backbone atoms) increased from 21% with default Glide SP settings to 58% with the enhanced peptide sampling and scoring protocol in the case of redocking to the native protein structure. This approaches the accuracy of the recently developed Rosetta FlexPepDock method (63% success for these 19 peptides) while being over 100 times faster. Cross-docking was performed for a subset of cases where an unbound receptor structure was available, and in that case, 40% of peptides were docked successfully. We analyze the results and find that the optimized polypeptide protocol is most accurate for extended peptides of limited size and number of formal charges, defining a domain of applicability for this approach.","author":[{"dropping-particle":"","family":"Rostitawati","given":"Tita","non-dropping-particle":"","parse-names":false,"suffix":""}],"container-title":"Angewandte Chemie International Edition, 6(11), 951–952.","id":"ITEM-1","issued":{"date-parts":[["2018"]]},"page":"10-27","title":"Konsep Pendidikan Akhlak Dalam Alquran","type":"article-journal","volume":"11"},"uris":["http://www.mendeley.com/documents/?uuid=1ec48f67-6add-4cfe-bdbb-34b0edcaf08d"]}],"mendeley":{"formattedCitation":"(Rostitawati, 2018)","plainTextFormattedCitation":"(Rostitawati, 2018)","previouslyFormattedCitation":"(Rostitawati, 2018)"},"properties":{"noteIndex":0},"schema":"https://github.com/citation-style-language/schema/raw/master/csl-citation.json"}</w:instrText>
+      </w:r>
+      <w:r>
+        <w:fldChar w:fldCharType="separate"/>
+      </w:r>
+      <w:r>
+        <w:rPr>
+          <w:noProof/>
+        </w:rPr>
+        <w:t>(Rostitawati, 2018)</w:t>
+      </w:r>
+      <w:r>
+        <w:fldChar w:fldCharType="end"/>
+      </w:r>
+      <w:r>
+        <w:t xml:space="preserve"> menyatakan bahwa</w:t>
+      </w:r>
+      <w:r>
+        <w:t xml:space="preserve"> Akhlak menjadi salah satu tujuan pendidikan, dikarenakan akhlak yang mulia akan mengarah kepada perilaku dan sikap yang positif. Salah satu cara untuk memperolah akhlak yang mulai adalah mencontoh peribadi yang mulia yaitu Rasulullah</w:t>
+      </w:r>
+      <w:r>
+        <w:t xml:space="preserve"> SAW</w:t>
+      </w:r>
+      <w:r>
+        <w:t xml:space="preserve">, sebagaimana yang terdapat pada QS Al Ahzab ayat ke 21 </w:t>
+      </w:r>
+      <w:r>
+        <w:t xml:space="preserve">yang </w:t>
+      </w:r>
+      <w:r>
+        <w:t>artinya: “Sunguh telah ada pada (diri) Rasulullah itu suri teladan yang baik bagimu (yaitu) bagi orang yang mengharap (rahmat) Allah dan (kedatangan) hari kiamat dan dia banyak menyebut Allah</w:t>
+      </w:r>
+      <w:r>
+        <w:t>”</w:t>
+      </w:r>
+      <w:r>
+        <w:t>.</w:t>
+      </w:r>
+      <w:r>
+        <w:t xml:space="preserve"> </w:t>
       </w:r>
     </w:p>
     <w:p>
@@ -345,110 +384,50 @@
         <w:jc w:val="both"/>
       </w:pPr>
       <w:r>
-        <w:t>Upaya peningkatan mutu pendidikan tidak hanya dapat dilakukan secara internal dengan cara belajar mengajar antara dosen dan mahasiswa didalam kelas saja, melainkan dapat dilakukan secara external juga</w:t>
+        <w:t>Allah SWT hanya menilai hamba-Nya berdasarkan ketaqwaan, amal shaleh dan ahlak yang baik</w:t>
       </w:r>
       <w:r>
         <w:t>,</w:t>
       </w:r>
       <w:r>
-        <w:t xml:space="preserve"> dengan </w:t>
-      </w:r>
-      <w:r>
-        <w:t xml:space="preserve">cara </w:t>
-      </w:r>
-      <w:r>
-        <w:t xml:space="preserve">mengikuti kegiatan-kegiatan baik itu yang diselengarakan oleh </w:t>
-      </w:r>
-      <w:r>
-        <w:t>Himpunan Mahasiswa Program Studi (HMPS) ataupun kegiatan diluar HMPS, seperti kegiatan pengajian rutin, seminar dan lain sebagainya.</w:t>
-      </w:r>
-    </w:p>
-    <w:p>
-      <w:pPr>
-        <w:ind w:firstLine="720"/>
-        <w:jc w:val="both"/>
-      </w:pPr>
-      <w:r>
-        <w:t xml:space="preserve">Namun, Terdapat beberapa masalah untuk mengikuti kegiatan dari luar HMPS. Seperti contoh kegiatan seminar, kegiatan ini biasanya hanya disampaikan melalui </w:t>
-      </w:r>
-      <w:r>
-        <w:t>penyampaian dosen didalam kelas</w:t>
-      </w:r>
-      <w:r>
-        <w:t xml:space="preserve"> atau melalu </w:t>
+        <w:t xml:space="preserve"> </w:t>
+      </w:r>
+      <w:r>
+        <w:t xml:space="preserve">yang dilakukan oleh hamba-Nya. Dalam </w:t>
+      </w:r>
+      <w:r>
+        <w:fldChar w:fldCharType="begin" w:fldLock="1"/>
+      </w:r>
+      <w:r>
+        <w:instrText>ADDIN CSL_CITATION {"citationItems":[{"id":"ITEM-1","itemData":{"ISBN":"9780333227794","abstract":"Predicting the binding mode of flexible polypeptides to proteins is an important task that falls outside the domain of applicability of most small molecule and protein−protein docking tools. Here, we test the small molecule flexible ligand docking program Glide on a set of 19 non-α-helical peptides and systematically improve pose prediction accuracy by enhancing Glide sampling for flexible polypeptides. In addition, scoring of the poses was improved by post-processing with physics-based implicit solvent MM- GBSA calculations. Using the best RMSD among the top 10 scoring poses as a metric, the success rate (RMSD ≤ 2.0 Å for the interface backbone atoms) increased from 21% with default Glide SP settings to 58% with the enhanced peptide sampling and scoring protocol in the case of redocking to the native protein structure. This approaches the accuracy of the recently developed Rosetta FlexPepDock method (63% success for these 19 peptides) while being over 100 times faster. Cross-docking was performed for a subset of cases where an unbound receptor structure was available, and in that case, 40% of peptides were docked successfully. We analyze the results and find that the optimized polypeptide protocol is most accurate for extended peptides of limited size and number of formal charges, defining a domain of applicability for this approach.","author":[{"dropping-particle":"","family":"Rostitawati","given":"Tita","non-dropping-particle":"","parse-names":false,"suffix":""}],"container-title":"Angewandte Chemie International Edition, 6(11), 951–952.","id":"ITEM-1","issued":{"date-parts":[["2018"]]},"page":"10-27","title":"Konsep Pendidikan Akhlak Dalam Alquran","type":"article-journal","volume":"11"},"uris":["http://www.mendeley.com/documents/?uuid=1ec48f67-6add-4cfe-bdbb-34b0edcaf08d"]}],"mendeley":{"formattedCitation":"(Rostitawati, 2018)","plainTextFormattedCitation":"(Rostitawati, 2018)"},"properties":{"noteIndex":0},"schema":"https://github.com/citation-style-language/schema/raw/master/csl-citation.json"}</w:instrText>
+      </w:r>
+      <w:r>
+        <w:fldChar w:fldCharType="separate"/>
+      </w:r>
+      <w:r>
+        <w:rPr>
+          <w:noProof/>
+        </w:rPr>
+        <w:t>(Rostitawati, 2018)</w:t>
+      </w:r>
+      <w:r>
+        <w:fldChar w:fldCharType="end"/>
+      </w:r>
+      <w:r>
+        <w:t xml:space="preserve"> juga menyebutkan Rasullulah SAW sebagai suri tauladan dikarenakan beliau memiliki sifat-sifat yang terpuji dan menjadi </w:t>
       </w:r>
       <w:r>
         <w:rPr>
           <w:i/>
           <w:iCs/>
         </w:rPr>
-        <w:t>massage app</w:t>
-      </w:r>
-      <w:r>
-        <w:rPr>
-          <w:i/>
-          <w:iCs/>
-        </w:rPr>
-        <w:t xml:space="preserve"> </w:t>
-      </w:r>
-      <w:r>
-        <w:t>seperti</w:t>
-      </w:r>
-      <w:r>
-        <w:rPr>
-          <w:i/>
-          <w:iCs/>
-        </w:rPr>
-        <w:t xml:space="preserve"> </w:t>
-      </w:r>
-      <w:r>
-        <w:t xml:space="preserve">WhatsApp grub </w:t>
-      </w:r>
-      <w:r>
-        <w:t>yang dikirim dalam bentuk gambar dengan informasi yang minim, ditambah lagi</w:t>
-      </w:r>
-      <w:r>
-        <w:t xml:space="preserve"> tidak semua mahasiswa PTI bergabung kedalam grub tersebut</w:t>
-      </w:r>
-      <w:r>
-        <w:t xml:space="preserve"> sehingga mahasiswa</w:t>
-      </w:r>
-      <w:r>
-        <w:t xml:space="preserve"> lama atau mahasiswa baru</w:t>
-      </w:r>
-      <w:r>
-        <w:t xml:space="preserve"> yang tidak bergabung kedalam grub tidak mengetahui kegiatan yang akan diselengarakan</w:t>
-      </w:r>
-      <w:r>
-        <w:t xml:space="preserve"> bersifat wajib atau tidak</w:t>
+        <w:t>role model</w:t>
+      </w:r>
+      <w:r>
+        <w:t xml:space="preserve"> bagi keluarga, sahabat dan ummatnya. Hisam Bin Amir pernah bertanya kepada Aisyah RA tentang akhlak Rasullulah SAW. Aisyah menjawab, “Akhlak Nabi SAW adalah Alquran” (HR Mulim)</w:t>
       </w:r>
       <w:r>
         <w:t xml:space="preserve">. </w:t>
-      </w:r>
-      <w:r>
-        <w:t xml:space="preserve">Contoh selanjutnya </w:t>
-      </w:r>
-      <w:r>
-        <w:t xml:space="preserve">adalah kegiatan </w:t>
-      </w:r>
-      <w:r>
-        <w:t>pengajian rutin</w:t>
-      </w:r>
-      <w:r>
-        <w:t xml:space="preserve">, pegajian rutin merupakan kegiatan “Wajib” yang diselengarakan setiap hari jum’at. Kegiatan ini nantinya akan dijadikan sebagai syarat untuk melakukan penawaran, yang dimana </w:t>
-      </w:r>
-      <w:r>
-        <w:lastRenderedPageBreak/>
-        <w:t>mahasiswa akan disediakan buku kontrol Baca Tulis Al Qur’an (BTQ)</w:t>
-      </w:r>
-      <w:r>
-        <w:t xml:space="preserve"> dan juga absen yang akan dijadikan bukti untuk melalukan penawaran matakuliah semester selanjutnya. Tentu untuk melakukan manajemen kegiatan dari 2 contoh kegiatan diatas akan sulit dengan cara</w:t>
-      </w:r>
-      <w:r>
-        <w:t xml:space="preserve">-cara </w:t>
-      </w:r>
-      <w:r>
-        <w:t>konvensional.</w:t>
       </w:r>
     </w:p>
     <w:p>
@@ -457,34 +436,13 @@
         <w:jc w:val="both"/>
       </w:pPr>
       <w:r>
-        <w:t xml:space="preserve">Oleh karena itu penulis ingin mengubah proses penyebaran dan manajemen </w:t>
-      </w:r>
-      <w:r>
-        <w:t xml:space="preserve">informasi </w:t>
-      </w:r>
-      <w:r>
-        <w:t>kegiatan dari cara-cara yang konvensional menjadi suatu sistem informasi terkomputerisasi</w:t>
-      </w:r>
-      <w:r>
-        <w:t xml:space="preserve"> </w:t>
-      </w:r>
-      <w:r>
-        <w:t xml:space="preserve">yang </w:t>
-      </w:r>
-      <w:r>
-        <w:t xml:space="preserve">dinamis </w:t>
-      </w:r>
-      <w:r>
-        <w:t xml:space="preserve">dalam </w:t>
-      </w:r>
-      <w:r>
-        <w:t xml:space="preserve">pengelolaan-nya </w:t>
-      </w:r>
-      <w:r>
-        <w:t xml:space="preserve">yang </w:t>
-      </w:r>
-      <w:r>
-        <w:t>dapat dilakukan dimana saja dan kapan saja.</w:t>
+        <w:t xml:space="preserve">Terdapat banyak keutaman dalam mempelajari Al-Qur’an. Rasulullah SAW bersabda: “Siapa saja membaca satu huruf dari Kitabullah (Alquran) maka dia akan mendapat satu kebaikan. Sedangkan satu kebaikan dilipatkan kepada sepuluh semisalnya. Aku tidak mengatakan </w:t>
+      </w:r>
+      <w:r>
+        <w:t xml:space="preserve">alif lâm mîm satu huruf. Akan tetapi, alif satu huruf, lâm satu huruf, dan mîm satu huruf.” </w:t>
+      </w:r>
+      <w:r>
+        <w:t xml:space="preserve"> (HR At-Tirmizi).</w:t>
       </w:r>
     </w:p>
     <w:p>
@@ -493,31 +451,122 @@
         <w:jc w:val="both"/>
       </w:pPr>
       <w:r>
-        <w:t xml:space="preserve">Berdasarkan penjelasan yang diuraikan dari latar belakang diatas, maka akan dilakukan penelitian tentang “Sistem Informasi Kegiatan Mahasiswa Program Studi Pendidikan Teknologi Informasi”. Dengan menggunakan framewrok React js </w:t>
-      </w:r>
-      <w:r>
-        <w:rPr>
-          <w:i/>
-          <w:iCs/>
-        </w:rPr>
-        <w:t>client service</w:t>
-      </w:r>
-      <w:r>
-        <w:t xml:space="preserve"> dan Spring boot sebagai </w:t>
-      </w:r>
-      <w:r>
-        <w:rPr>
-          <w:i/>
-          <w:iCs/>
-        </w:rPr>
-        <w:t>web service</w:t>
-      </w:r>
-      <w:r>
-        <w:rPr>
-          <w:i/>
-          <w:iCs/>
-        </w:rPr>
+        <w:t>Dalam hal ini,</w:t>
+      </w:r>
+      <w:r>
+        <w:t xml:space="preserve"> </w:t>
+      </w:r>
+      <w:r>
+        <w:t>UMK</w:t>
+      </w:r>
+      <w:r>
+        <w:t xml:space="preserve"> melalui Lembaga Pengkajian Dan Penerapan Al-Islam &amp; Kemuhammadiyahan </w:t>
+      </w:r>
+      <w:r>
+        <w:t>(</w:t>
+      </w:r>
+      <w:r>
+        <w:t>LPPAIK</w:t>
+      </w:r>
+      <w:r>
+        <w:t>)</w:t>
+      </w:r>
+      <w:r>
+        <w:t xml:space="preserve"> memiliki beberapa program untuk meningkatkan </w:t>
+      </w:r>
+      <w:r>
+        <w:lastRenderedPageBreak/>
+        <w:t>a</w:t>
+      </w:r>
+      <w:r>
+        <w:t>k</w:t>
+      </w:r>
+      <w:r>
+        <w:t xml:space="preserve">hlak dan </w:t>
+      </w:r>
+      <w:r>
+        <w:t xml:space="preserve">kualitas pendidikan kemuhamadiyahan di </w:t>
+      </w:r>
+      <w:r>
+        <w:t>UMK</w:t>
+      </w:r>
+      <w:r>
+        <w:t>,</w:t>
+      </w:r>
+      <w:r>
+        <w:t xml:space="preserve"> salah satunya adalah program sertifikasi dan pembelajaran Baca Tulis Al-Qur’an (BTQ)</w:t>
+      </w:r>
+      <w:r>
+        <w:t xml:space="preserve"> yang </w:t>
+      </w:r>
+      <w:r>
+        <w:t>menjadi salah satu syarat untuk menjadi sarjana di</w:t>
+      </w:r>
+      <w:r>
+        <w:t xml:space="preserve"> </w:t>
+      </w:r>
+      <w:r>
+        <w:t>UMK</w:t>
+      </w:r>
+      <w:r>
         <w:t>.</w:t>
+      </w:r>
+      <w:r>
+        <w:t xml:space="preserve"> </w:t>
+      </w:r>
+      <w:r>
+        <w:t>UMK</w:t>
+      </w:r>
+      <w:r>
+        <w:t xml:space="preserve"> tidak hanya menerima siswa</w:t>
+      </w:r>
+      <w:r>
+        <w:t xml:space="preserve"> dengan </w:t>
+      </w:r>
+      <w:r>
+        <w:t xml:space="preserve">lulusan pesantren saja melainkan UMK </w:t>
+      </w:r>
+      <w:r>
+        <w:t xml:space="preserve">menerima siswa dari </w:t>
+      </w:r>
+      <w:r>
+        <w:t>beberapa satuan pendidikan</w:t>
+      </w:r>
+      <w:r>
+        <w:t xml:space="preserve"> </w:t>
+      </w:r>
+      <w:r>
+        <w:t>yang berbeda</w:t>
+      </w:r>
+      <w:r>
+        <w:t xml:space="preserve"> baik itu SMA, SMK, Madrasa dan lain sebagainya</w:t>
+      </w:r>
+      <w:r>
+        <w:t>, y</w:t>
+      </w:r>
+      <w:r>
+        <w:t>ang dimana tentu saja masing</w:t>
+      </w:r>
+      <w:r>
+        <w:t>-</w:t>
+      </w:r>
+      <w:r>
+        <w:t xml:space="preserve">masing </w:t>
+      </w:r>
+      <w:r>
+        <w:t xml:space="preserve">satuan </w:t>
+      </w:r>
+      <w:r>
+        <w:t xml:space="preserve">pendidikan ini memiliki </w:t>
+      </w:r>
+      <w:r>
+        <w:t xml:space="preserve">tingkat </w:t>
+      </w:r>
+      <w:r>
+        <w:t>pemahaman dan latar belakang keagamaan yang berbeda</w:t>
+      </w:r>
+      <w:r>
+        <w:t xml:space="preserve">. </w:t>
       </w:r>
     </w:p>
     <w:p>
@@ -525,12 +574,69 @@
         <w:ind w:firstLine="720"/>
         <w:jc w:val="both"/>
       </w:pPr>
-    </w:p>
-    <w:p>
-      <w:pPr>
-        <w:ind w:firstLine="720"/>
-        <w:jc w:val="both"/>
-      </w:pPr>
+      <w:r>
+        <w:t xml:space="preserve">Oleh karena itu telah menjadi tugas </w:t>
+      </w:r>
+      <w:r>
+        <w:t xml:space="preserve">utama </w:t>
+      </w:r>
+      <w:r>
+        <w:t xml:space="preserve">LPPAIK untuk mengkontrol perkembangan tentang </w:t>
+      </w:r>
+      <w:r>
+        <w:t xml:space="preserve">pemahaman </w:t>
+      </w:r>
+      <w:r>
+        <w:t>Al-Islam dan Kemuhammadiyahan</w:t>
+      </w:r>
+      <w:r>
+        <w:t xml:space="preserve"> (AIK) bagi seluruh mahasiswa yang berada di lingkungan UMK</w:t>
+      </w:r>
+      <w:r>
+        <w:t>.</w:t>
+      </w:r>
+      <w:r>
+        <w:t xml:space="preserve"> </w:t>
+      </w:r>
+      <w:r>
+        <w:t xml:space="preserve">Untuk mengontrol dan </w:t>
+      </w:r>
+      <w:r>
+        <w:t>memantau</w:t>
+      </w:r>
+      <w:r>
+        <w:t xml:space="preserve"> perkembangan pemahaman </w:t>
+      </w:r>
+      <w:r>
+        <w:t xml:space="preserve">AIK dan kemampuan mahasiswa dalam mengikuti program BTQ </w:t>
+      </w:r>
+      <w:r>
+        <w:t>di UMK</w:t>
+      </w:r>
+      <w:r>
+        <w:t>, maka</w:t>
+      </w:r>
+      <w:r>
+        <w:t xml:space="preserve"> diperlukan satu sistem yang mampun memberikan informasi tentang sejauh mana perkembangan mahasiswa tentang pemahaman</w:t>
+      </w:r>
+      <w:r>
+        <w:t>nya terhadap</w:t>
+      </w:r>
+      <w:r>
+        <w:t xml:space="preserve"> AIK</w:t>
+      </w:r>
+      <w:r>
+        <w:t xml:space="preserve">. Selain itu </w:t>
+      </w:r>
+      <w:r>
+        <w:t xml:space="preserve">juga </w:t>
+      </w:r>
+      <w:r>
+        <w:t>dibutuhkan satu sistem yang mampu mengontrol kemampuan mahasiswa dalam mengikuti program Baca Tulis Al-Qur’an</w:t>
+      </w:r>
+      <w:r>
+        <w:t>.</w:t>
+      </w:r>
     </w:p>
     <w:p>
       <w:pPr>
@@ -545,6 +651,55 @@
         <w:t>Rumusan Masalah</w:t>
       </w:r>
     </w:p>
+    <w:p>
+      <w:pPr>
+        <w:ind w:firstLine="720"/>
+        <w:jc w:val="both"/>
+      </w:pPr>
+      <w:r>
+        <w:t>Berdasarkan penjelasan yang diuraikan dari latar belakang diatas, maka akan dilakukan penelitian</w:t>
+      </w:r>
+      <w:r>
+        <w:t xml:space="preserve"> pengembangan</w:t>
+      </w:r>
+      <w:r>
+        <w:t xml:space="preserve"> tentang “</w:t>
+      </w:r>
+      <w:r>
+        <w:t>Perancangan Sistem Informasi Layanan LPPAIK Universitas Muhammadiyah Kendari Berbasis Web</w:t>
+      </w:r>
+      <w:r>
+        <w:t xml:space="preserve">”. Dengan menggunakan framewrok React js </w:t>
+      </w:r>
+      <w:r>
+        <w:t xml:space="preserve">sebagai </w:t>
+      </w:r>
+      <w:r>
+        <w:rPr>
+          <w:i/>
+          <w:iCs/>
+        </w:rPr>
+        <w:t>client service</w:t>
+      </w:r>
+      <w:r>
+        <w:t xml:space="preserve"> dan Spring boot sebagai </w:t>
+      </w:r>
+      <w:r>
+        <w:rPr>
+          <w:i/>
+          <w:iCs/>
+        </w:rPr>
+        <w:t>web service</w:t>
+      </w:r>
+      <w:r>
+        <w:rPr>
+          <w:i/>
+          <w:iCs/>
+        </w:rPr>
+        <w:t>.</w:t>
+      </w:r>
+    </w:p>
+    <w:p/>
     <w:sectPr>
       <w:pgSz w:w="11907" w:h="16840" w:code="9"/>
       <w:pgMar w:top="1701" w:right="1701" w:bottom="1701" w:left="2268" w:header="720" w:footer="720" w:gutter="0"/>
@@ -1342,6 +1497,45 @@
       <w:contextualSpacing/>
     </w:pPr>
   </w:style>
+  <w:style w:type="paragraph" w:styleId="NormalWeb">
+    <w:name w:val="Normal (Web)"/>
+    <w:basedOn w:val="Normal"/>
+    <w:uiPriority w:val="99"/>
+    <w:semiHidden/>
+    <w:unhideWhenUsed/>
+    <w:rsid w:val="00AB2B63"/>
+    <w:pPr>
+      <w:spacing w:before="100" w:beforeAutospacing="1" w:after="100" w:afterAutospacing="1" w:line="240" w:lineRule="auto"/>
+    </w:pPr>
+    <w:rPr>
+      <w:rFonts w:ascii="Times New Roman" w:eastAsia="Times New Roman" w:hAnsi="Times New Roman" w:cs="Times New Roman"/>
+      <w:color w:val="auto"/>
+      <w:szCs w:val="24"/>
+    </w:rPr>
+  </w:style>
+  <w:style w:type="character" w:styleId="Hyperlink">
+    <w:name w:val="Hyperlink"/>
+    <w:basedOn w:val="DefaultParagraphFont"/>
+    <w:uiPriority w:val="99"/>
+    <w:semiHidden/>
+    <w:unhideWhenUsed/>
+    <w:rsid w:val="006614AF"/>
+    <w:rPr>
+      <w:color w:val="0000FF"/>
+      <w:u w:val="single"/>
+    </w:rPr>
+  </w:style>
+  <w:style w:type="character" w:styleId="Emphasis">
+    <w:name w:val="Emphasis"/>
+    <w:basedOn w:val="DefaultParagraphFont"/>
+    <w:uiPriority w:val="20"/>
+    <w:qFormat/>
+    <w:rsid w:val="00016A6E"/>
+    <w:rPr>
+      <w:i/>
+      <w:iCs/>
+    </w:rPr>
+  </w:style>
 </w:styles>
 </file>
 

</xml_diff>

<commit_message>
menambahkan tujuan, batasan, dan manfaat
</commit_message>
<xml_diff>
--- a/Skripsi/Halaman awal/PENGEMBANGAN WEBSITE SIINFOKEMAS.docx
+++ b/Skripsi/Halaman awal/PENGEMBANGAN WEBSITE SIINFOKEMAS.docx
@@ -457,6 +457,9 @@
         <w:jc w:val="both"/>
       </w:pPr>
       <w:r>
+        <w:softHyphen/>
+      </w:r>
+      <w:r>
         <w:t>Dalam hal ini,</w:t>
       </w:r>
       <w:r>
@@ -722,6 +725,7 @@
     </w:p>
     <w:p>
       <w:pPr>
+        <w:keepNext/>
         <w:jc w:val="center"/>
       </w:pPr>
       <w:r>
@@ -729,9 +733,9 @@
           <w:noProof/>
         </w:rPr>
         <w:drawing>
-          <wp:inline distT="0" distB="0" distL="0" distR="0" wp14:anchorId="50983D56" wp14:editId="11860BB3">
-            <wp:extent cx="4657125" cy="3095625"/>
-            <wp:effectExtent l="0" t="0" r="0" b="0"/>
+          <wp:inline distT="0" distB="0" distL="0" distR="0" wp14:anchorId="50983D56" wp14:editId="2CDE79F7">
+            <wp:extent cx="4418264" cy="2819400"/>
+            <wp:effectExtent l="0" t="0" r="1905" b="0"/>
             <wp:docPr id="3" name="Picture 3"/>
             <wp:cNvGraphicFramePr>
               <a:graphicFrameLocks xmlns:a="http://schemas.openxmlformats.org/drawingml/2006/main" noChangeAspect="1"/>
@@ -761,7 +765,7 @@
                   <pic:spPr bwMode="auto">
                     <a:xfrm>
                       <a:off x="0" y="0"/>
-                      <a:ext cx="4665062" cy="3100901"/>
+                      <a:ext cx="4430471" cy="2827189"/>
                     </a:xfrm>
                     <a:prstGeom prst="rect">
                       <a:avLst/>
@@ -780,12 +784,48 @@
     </w:p>
     <w:p>
       <w:pPr>
+        <w:pStyle w:val="Caption"/>
+        <w:jc w:val="center"/>
+      </w:pPr>
+      <w:r>
+        <w:t xml:space="preserve">Gambar  </w:t>
+      </w:r>
+      <w:r>
+        <w:fldChar w:fldCharType="begin"/>
+      </w:r>
+      <w:r>
+        <w:instrText xml:space="preserve"> SEQ Gambar_ \* ARABIC </w:instrText>
+      </w:r>
+      <w:r>
+        <w:fldChar w:fldCharType="separate"/>
+      </w:r>
+      <w:r>
+        <w:rPr>
+          <w:noProof/>
+        </w:rPr>
+        <w:t>1</w:t>
+      </w:r>
+      <w:r>
+        <w:fldChar w:fldCharType="end"/>
+      </w:r>
+      <w:r>
+        <w:t xml:space="preserve"> Modul Layanan LPPAIK</w:t>
+      </w:r>
+    </w:p>
+    <w:p>
+      <w:pPr>
         <w:ind w:firstLine="720"/>
         <w:jc w:val="both"/>
       </w:pPr>
       <w:r>
         <w:lastRenderedPageBreak/>
-        <w:t xml:space="preserve">Sistem Informasi Layanan LPPAIK ini memiliki beberapa modul, yaitu diantaranya Tahsin dosen &amp; tendik, Baca Tulis Al-Qur’an, Kajian untuk mahasiswa, dan Kegaitan lainnya. Namun pada penelitian ini hanya terfokus pada dua modul saja yaitu Kajian </w:t>
+        <w:t xml:space="preserve">Sistem Informasi Layanan LPPAIK ini memiliki beberapa modul, yaitu diantaranya Tahsin dosen &amp; </w:t>
+      </w:r>
+      <w:r>
+        <w:t>T</w:t>
+      </w:r>
+      <w:r>
+        <w:t xml:space="preserve">endik, Baca Tulis Al-Qur’an, Kajian untuk mahasiswa, dan Kegaitan lainnya. Namun pada penelitian ini hanya terfokus pada dua modul saja yaitu Kajian </w:t>
       </w:r>
       <w:r>
         <w:t>u</w:t>
@@ -800,14 +840,35 @@
         <w:t>ahasiswa dan BTQ. Sebagaimana yang kita ketahui sertifikat BTQ akan menjadi syarat wajib untuk menjadi sarjana di UMK, dan setiap mahasiswa harus memperoleh keterangan mengikuti kajian</w:t>
       </w:r>
       <w:r>
-        <w:t xml:space="preserve"> untuk dijadikan syarat menawar matakuliah di program studi masing-masing. Oleh karena itu penelitian ini mengangkat modul tersebut, guna memudahkan mahasiswa menyelesaikan studinya di UMK dan juga mempermudah LPPAIK untuk mengontrol dan mengawasi </w:t>
-      </w:r>
-      <w:r>
-        <w:t>perkembangan pemahaman mahasiswa tentang AIK</w:t>
-      </w:r>
-      <w:r>
-        <w:t xml:space="preserve"> dengan meningkatkan kemampuan BTQ mahasiswa yang berada dilingkugan UMK.</w:t>
-      </w:r>
+        <w:t>,</w:t>
+      </w:r>
+      <w:r>
+        <w:t xml:space="preserve"> </w:t>
+      </w:r>
+      <w:r>
+        <w:t xml:space="preserve">yang </w:t>
+      </w:r>
+      <w:r>
+        <w:t xml:space="preserve">dijadikan </w:t>
+      </w:r>
+      <w:r>
+        <w:t xml:space="preserve">sebagai </w:t>
+      </w:r>
+      <w:r>
+        <w:t xml:space="preserve">syarat menawar matakuliah di program studi masing-masing. Oleh karena itu penelitian ini mengangkat modul tersebut, </w:t>
+      </w:r>
+      <w:r>
+        <w:t>sebagai upaya</w:t>
+      </w:r>
+      <w:r>
+        <w:t xml:space="preserve"> memudahkan mahasiswa menyelesaikan studinya di UMK dan juga mempermudah LPPAIK untuk mengontrol dan mengawasi perkembangan pemahaman mahasiswa tentang AIK dengan meningkatkan kemampuan BTQ mahasiswa yang berada dilingkugan UMK.</w:t>
+      </w:r>
+    </w:p>
+    <w:p>
+      <w:pPr>
+        <w:ind w:firstLine="720"/>
+        <w:jc w:val="both"/>
+      </w:pPr>
     </w:p>
     <w:p>
       <w:pPr>
@@ -841,10 +902,28 @@
         <w:t xml:space="preserve"> “</w:t>
       </w:r>
       <w:r>
-        <w:t>Perancangan Sistem Informasi Layanan LPPAIK Universitas Muhammadiyah Kendari Berbasis Web</w:t>
-      </w:r>
-      <w:r>
-        <w:t xml:space="preserve">”. Dengan menggunakan framewrok React js </w:t>
+        <w:t>Bagaimana m</w:t>
+      </w:r>
+      <w:r>
+        <w:t>erancangan</w:t>
+      </w:r>
+      <w:r>
+        <w:t xml:space="preserve"> dan membangun</w:t>
+      </w:r>
+      <w:r>
+        <w:t xml:space="preserve"> Sistem Informasi Layanan LPPAIK Universitas Muhammadiyah Kendari </w:t>
+      </w:r>
+      <w:r>
+        <w:t>B</w:t>
+      </w:r>
+      <w:r>
+        <w:t>erbasis Web</w:t>
+      </w:r>
+      <w:r>
+        <w:t xml:space="preserve"> d</w:t>
+      </w:r>
+      <w:r>
+        <w:t xml:space="preserve">engan menggunakan framewrok React js </w:t>
       </w:r>
       <w:r>
         <w:t xml:space="preserve">sebagai </w:t>
@@ -876,11 +955,214 @@
     </w:p>
     <w:p>
       <w:pPr>
+        <w:pStyle w:val="ListParagraph"/>
+        <w:numPr>
+          <w:ilvl w:val="0"/>
+          <w:numId w:val="5"/>
+        </w:numPr>
+        <w:ind w:left="709"/>
+        <w:jc w:val="both"/>
+      </w:pPr>
+      <w:r>
+        <w:t>Bagaimana merancang dan membangun modul BTQ dan Kajian untuk mahasiswa pada website layanan LPPAIK?</w:t>
+      </w:r>
+    </w:p>
+    <w:p>
+      <w:pPr>
+        <w:pStyle w:val="ListParagraph"/>
+        <w:numPr>
+          <w:ilvl w:val="0"/>
+          <w:numId w:val="5"/>
+        </w:numPr>
+        <w:ind w:left="709"/>
+        <w:jc w:val="both"/>
+      </w:pPr>
+      <w:r>
+        <w:t>Apakah fitur-fitur yang dibangun pada modul BTQ dan Kajian untuk mahasiswa dapat berfungsi dengan baik?</w:t>
+      </w:r>
+    </w:p>
+    <w:p>
+      <w:pPr>
+        <w:jc w:val="both"/>
+      </w:pPr>
+    </w:p>
+    <w:p>
+      <w:pPr>
+        <w:pStyle w:val="Heading2"/>
+        <w:numPr>
+          <w:ilvl w:val="0"/>
+          <w:numId w:val="3"/>
+        </w:numPr>
+        <w:ind w:left="426" w:hanging="426"/>
+      </w:pPr>
+      <w:r>
+        <w:t>Batasan Masalah</w:t>
+      </w:r>
+    </w:p>
+    <w:p>
+      <w:pPr>
         <w:ind w:firstLine="720"/>
         <w:jc w:val="both"/>
       </w:pPr>
-    </w:p>
-    <w:p/>
+      <w:r>
+        <w:t xml:space="preserve">Penelitian ini diharapkan dapat mencapai sasaran dan tujuan yang ingin dicapai. Oleh karena itu, </w:t>
+      </w:r>
+      <w:r>
+        <w:t xml:space="preserve">ada beberapa </w:t>
+      </w:r>
+      <w:r>
+        <w:t>permasalahan yang ada akan dibatasi dengan hal-hal berikut ini:</w:t>
+      </w:r>
+    </w:p>
+    <w:p>
+      <w:pPr>
+        <w:pStyle w:val="ListParagraph"/>
+        <w:numPr>
+          <w:ilvl w:val="0"/>
+          <w:numId w:val="7"/>
+        </w:numPr>
+        <w:ind w:left="709"/>
+        <w:jc w:val="both"/>
+      </w:pPr>
+      <w:r>
+        <w:t>Perancangan dan pembangunan website ini hanya membahas modul BTQ dan Kajian untuk mahasiswa.</w:t>
+      </w:r>
+    </w:p>
+    <w:p>
+      <w:pPr>
+        <w:pStyle w:val="ListParagraph"/>
+        <w:numPr>
+          <w:ilvl w:val="0"/>
+          <w:numId w:val="7"/>
+        </w:numPr>
+        <w:ind w:left="709"/>
+        <w:jc w:val="both"/>
+      </w:pPr>
+      <w:r>
+        <w:t>Tidak membahas terkait teknologi yang lain</w:t>
+      </w:r>
+      <w:r>
+        <w:t>,</w:t>
+      </w:r>
+      <w:r>
+        <w:t xml:space="preserve"> selain menggunakan ReactJs </w:t>
+      </w:r>
+      <w:r>
+        <w:t>dengan</w:t>
+      </w:r>
+      <w:r>
+        <w:t xml:space="preserve"> Springboot</w:t>
+      </w:r>
+      <w:r>
+        <w:t xml:space="preserve"> sebagai client service dan web service</w:t>
+      </w:r>
+      <w:r>
+        <w:t>.</w:t>
+      </w:r>
+    </w:p>
+    <w:p>
+      <w:pPr>
+        <w:pStyle w:val="ListParagraph"/>
+        <w:numPr>
+          <w:ilvl w:val="0"/>
+          <w:numId w:val="7"/>
+        </w:numPr>
+        <w:ind w:left="709"/>
+        <w:jc w:val="both"/>
+      </w:pPr>
+      <w:r>
+        <w:t>Tidak membahas terkait kemanan lebih mendalam.</w:t>
+      </w:r>
+    </w:p>
+    <w:p>
+      <w:pPr>
+        <w:pStyle w:val="ListParagraph"/>
+        <w:ind w:left="1080"/>
+        <w:jc w:val="both"/>
+      </w:pPr>
+    </w:p>
+    <w:p>
+      <w:pPr>
+        <w:pStyle w:val="Heading2"/>
+        <w:numPr>
+          <w:ilvl w:val="0"/>
+          <w:numId w:val="3"/>
+        </w:numPr>
+        <w:ind w:left="426" w:hanging="426"/>
+      </w:pPr>
+      <w:r>
+        <w:lastRenderedPageBreak/>
+        <w:t>Tujuan Penelitian</w:t>
+      </w:r>
+    </w:p>
+    <w:p>
+      <w:pPr>
+        <w:ind w:firstLine="720"/>
+        <w:jc w:val="both"/>
+      </w:pPr>
+      <w:r>
+        <w:t>Adapun tujuan yang ingin dicapai dalam penelitian ini adalah sebagai berikut:</w:t>
+      </w:r>
+    </w:p>
+    <w:p>
+      <w:pPr>
+        <w:pStyle w:val="ListParagraph"/>
+        <w:numPr>
+          <w:ilvl w:val="0"/>
+          <w:numId w:val="9"/>
+        </w:numPr>
+        <w:ind w:left="709"/>
+        <w:jc w:val="both"/>
+      </w:pPr>
+      <w:r>
+        <w:t>Merancang dan membangun modul BTQ dan Kajian untuk mahasiswa dalam bentuk website sistem informasi layanan LPPAIK.</w:t>
+      </w:r>
+    </w:p>
+    <w:p>
+      <w:pPr>
+        <w:pStyle w:val="ListParagraph"/>
+        <w:numPr>
+          <w:ilvl w:val="0"/>
+          <w:numId w:val="9"/>
+        </w:numPr>
+        <w:ind w:left="709"/>
+        <w:jc w:val="both"/>
+      </w:pPr>
+      <w:r>
+        <w:t>Memastikan fitur yang dibangun pada modul BTQ dan Kajian untuk mahasiswa dapat berfungsi dengan baik.</w:t>
+      </w:r>
+    </w:p>
+    <w:p>
+      <w:pPr>
+        <w:pStyle w:val="Heading2"/>
+        <w:numPr>
+          <w:ilvl w:val="0"/>
+          <w:numId w:val="3"/>
+        </w:numPr>
+        <w:ind w:left="426" w:hanging="426"/>
+      </w:pPr>
+      <w:r>
+        <w:t>Manfaat</w:t>
+      </w:r>
+    </w:p>
+    <w:p>
+      <w:pPr>
+        <w:ind w:firstLine="720"/>
+        <w:jc w:val="both"/>
+      </w:pPr>
+      <w:r>
+        <w:t xml:space="preserve">Hasil penelitian ini diharapkan mampu </w:t>
+      </w:r>
+      <w:r>
+        <w:t xml:space="preserve">memudahkan mahasiswa menyelesaikan studinya di </w:t>
+      </w:r>
+      <w:r>
+        <w:t>Universitas Muhammdiyah Kendari</w:t>
+      </w:r>
+      <w:r>
+        <w:t xml:space="preserve"> dan juga mempermudah LPPAIK untuk mengontrol dan mengawasi perkembangan pemahaman mahasiswa tentang AIK dengan meningkatkan kemampuan BTQ mahasiswa yang berada di UMK.</w:t>
+      </w:r>
+    </w:p>
     <w:sectPr>
       <w:pgSz w:w="11907" w:h="16840" w:code="9"/>
       <w:pgMar w:top="1701" w:right="1701" w:bottom="1701" w:left="2268" w:header="720" w:footer="720" w:gutter="0"/>
@@ -894,6 +1176,184 @@
 <file path=word/numbering.xml><?xml version="1.0" encoding="utf-8"?>
 <w:numbering xmlns:wpc="http://schemas.microsoft.com/office/word/2010/wordprocessingCanvas" xmlns:cx="http://schemas.microsoft.com/office/drawing/2014/chartex" xmlns:cx1="http://schemas.microsoft.com/office/drawing/2015/9/8/chartex" xmlns:cx2="http://schemas.microsoft.com/office/drawing/2015/10/21/chartex" xmlns:cx3="http://schemas.microsoft.com/office/drawing/2016/5/9/chartex" xmlns:cx4="http://schemas.microsoft.com/office/drawing/2016/5/10/chartex" xmlns:cx5="http://schemas.microsoft.com/office/drawing/2016/5/11/chartex" xmlns:cx6="http://schemas.microsoft.com/office/drawing/2016/5/12/chartex" xmlns:cx7="http://schemas.microsoft.com/office/drawing/2016/5/13/chartex" xmlns:cx8="http://schemas.microsoft.com/office/drawing/2016/5/14/chartex" xmlns:mc="http://schemas.openxmlformats.org/markup-compatibility/2006" xmlns:aink="http://schemas.microsoft.com/office/drawing/2016/ink" xmlns:am3d="http://schemas.microsoft.com/office/drawing/2017/model3d" xmlns:o="urn:schemas-microsoft-com:office:office" xmlns:oel="http://schemas.microsoft.com/office/2019/extlst" xmlns:r="http://schemas.openxmlformats.org/officeDocument/2006/relationships" xmlns:m="http://schemas.openxmlformats.org/officeDocument/2006/math" xmlns:v="urn:schemas-microsoft-com:vml" xmlns:wp14="http://schemas.microsoft.com/office/word/2010/wordprocessingDrawing" xmlns:wp="http://schemas.openxmlformats.org/drawingml/2006/wordprocessingDrawing" xmlns:w10="urn:schemas-microsoft-com:office:word" xmlns:w="http://schemas.openxmlformats.org/wordprocessingml/2006/main" xmlns:w14="http://schemas.microsoft.com/office/word/2010/wordml" xmlns:w15="http://schemas.microsoft.com/office/word/2012/wordml" xmlns:w16cex="http://schemas.microsoft.com/office/word/2018/wordml/cex" xmlns:w16cid="http://schemas.microsoft.com/office/word/2016/wordml/cid" xmlns:w16="http://schemas.microsoft.com/office/word/2018/wordml" xmlns:w16du="http://schemas.microsoft.com/office/word/2023/wordml/word16du" xmlns:w16sdtdh="http://schemas.microsoft.com/office/word/2020/wordml/sdtdatahash" xmlns:w16se="http://schemas.microsoft.com/office/word/2015/wordml/symex" xmlns:wpg="http://schemas.microsoft.com/office/word/2010/wordprocessingGroup" xmlns:wpi="http://schemas.microsoft.com/office/word/2010/wordprocessingInk" xmlns:wne="http://schemas.microsoft.com/office/word/2006/wordml" xmlns:wps="http://schemas.microsoft.com/office/word/2010/wordprocessingShape" mc:Ignorable="w14 w15 w16se w16cid w16 w16cex w16sdtdh wp14">
   <w:abstractNum w:abstractNumId="0" w15:restartNumberingAfterBreak="0">
+    <w:nsid w:val="1D0A4240"/>
+    <w:multiLevelType w:val="hybridMultilevel"/>
+    <w:tmpl w:val="6756C044"/>
+    <w:lvl w:ilvl="0" w:tplc="EF52D232">
+      <w:start w:val="1"/>
+      <w:numFmt w:val="decimal"/>
+      <w:lvlText w:val="%1."/>
+      <w:lvlJc w:val="left"/>
+      <w:pPr>
+        <w:ind w:left="1080" w:hanging="360"/>
+      </w:pPr>
+      <w:rPr>
+        <w:rFonts w:hint="default"/>
+      </w:rPr>
+    </w:lvl>
+    <w:lvl w:ilvl="1" w:tplc="04090019" w:tentative="1">
+      <w:start w:val="1"/>
+      <w:numFmt w:val="lowerLetter"/>
+      <w:lvlText w:val="%2."/>
+      <w:lvlJc w:val="left"/>
+      <w:pPr>
+        <w:ind w:left="1800" w:hanging="360"/>
+      </w:pPr>
+    </w:lvl>
+    <w:lvl w:ilvl="2" w:tplc="0409001B" w:tentative="1">
+      <w:start w:val="1"/>
+      <w:numFmt w:val="lowerRoman"/>
+      <w:lvlText w:val="%3."/>
+      <w:lvlJc w:val="right"/>
+      <w:pPr>
+        <w:ind w:left="2520" w:hanging="180"/>
+      </w:pPr>
+    </w:lvl>
+    <w:lvl w:ilvl="3" w:tplc="0409000F" w:tentative="1">
+      <w:start w:val="1"/>
+      <w:numFmt w:val="decimal"/>
+      <w:lvlText w:val="%4."/>
+      <w:lvlJc w:val="left"/>
+      <w:pPr>
+        <w:ind w:left="3240" w:hanging="360"/>
+      </w:pPr>
+    </w:lvl>
+    <w:lvl w:ilvl="4" w:tplc="04090019" w:tentative="1">
+      <w:start w:val="1"/>
+      <w:numFmt w:val="lowerLetter"/>
+      <w:lvlText w:val="%5."/>
+      <w:lvlJc w:val="left"/>
+      <w:pPr>
+        <w:ind w:left="3960" w:hanging="360"/>
+      </w:pPr>
+    </w:lvl>
+    <w:lvl w:ilvl="5" w:tplc="0409001B" w:tentative="1">
+      <w:start w:val="1"/>
+      <w:numFmt w:val="lowerRoman"/>
+      <w:lvlText w:val="%6."/>
+      <w:lvlJc w:val="right"/>
+      <w:pPr>
+        <w:ind w:left="4680" w:hanging="180"/>
+      </w:pPr>
+    </w:lvl>
+    <w:lvl w:ilvl="6" w:tplc="0409000F" w:tentative="1">
+      <w:start w:val="1"/>
+      <w:numFmt w:val="decimal"/>
+      <w:lvlText w:val="%7."/>
+      <w:lvlJc w:val="left"/>
+      <w:pPr>
+        <w:ind w:left="5400" w:hanging="360"/>
+      </w:pPr>
+    </w:lvl>
+    <w:lvl w:ilvl="7" w:tplc="04090019" w:tentative="1">
+      <w:start w:val="1"/>
+      <w:numFmt w:val="lowerLetter"/>
+      <w:lvlText w:val="%8."/>
+      <w:lvlJc w:val="left"/>
+      <w:pPr>
+        <w:ind w:left="6120" w:hanging="360"/>
+      </w:pPr>
+    </w:lvl>
+    <w:lvl w:ilvl="8" w:tplc="0409001B" w:tentative="1">
+      <w:start w:val="1"/>
+      <w:numFmt w:val="lowerRoman"/>
+      <w:lvlText w:val="%9."/>
+      <w:lvlJc w:val="right"/>
+      <w:pPr>
+        <w:ind w:left="6840" w:hanging="180"/>
+      </w:pPr>
+    </w:lvl>
+  </w:abstractNum>
+  <w:abstractNum w:abstractNumId="1" w15:restartNumberingAfterBreak="0">
+    <w:nsid w:val="3BB67825"/>
+    <w:multiLevelType w:val="hybridMultilevel"/>
+    <w:tmpl w:val="6756C044"/>
+    <w:lvl w:ilvl="0" w:tplc="FFFFFFFF">
+      <w:start w:val="1"/>
+      <w:numFmt w:val="decimal"/>
+      <w:lvlText w:val="%1."/>
+      <w:lvlJc w:val="left"/>
+      <w:pPr>
+        <w:ind w:left="1080" w:hanging="360"/>
+      </w:pPr>
+      <w:rPr>
+        <w:rFonts w:hint="default"/>
+      </w:rPr>
+    </w:lvl>
+    <w:lvl w:ilvl="1" w:tplc="FFFFFFFF" w:tentative="1">
+      <w:start w:val="1"/>
+      <w:numFmt w:val="lowerLetter"/>
+      <w:lvlText w:val="%2."/>
+      <w:lvlJc w:val="left"/>
+      <w:pPr>
+        <w:ind w:left="1800" w:hanging="360"/>
+      </w:pPr>
+    </w:lvl>
+    <w:lvl w:ilvl="2" w:tplc="FFFFFFFF" w:tentative="1">
+      <w:start w:val="1"/>
+      <w:numFmt w:val="lowerRoman"/>
+      <w:lvlText w:val="%3."/>
+      <w:lvlJc w:val="right"/>
+      <w:pPr>
+        <w:ind w:left="2520" w:hanging="180"/>
+      </w:pPr>
+    </w:lvl>
+    <w:lvl w:ilvl="3" w:tplc="FFFFFFFF" w:tentative="1">
+      <w:start w:val="1"/>
+      <w:numFmt w:val="decimal"/>
+      <w:lvlText w:val="%4."/>
+      <w:lvlJc w:val="left"/>
+      <w:pPr>
+        <w:ind w:left="3240" w:hanging="360"/>
+      </w:pPr>
+    </w:lvl>
+    <w:lvl w:ilvl="4" w:tplc="FFFFFFFF" w:tentative="1">
+      <w:start w:val="1"/>
+      <w:numFmt w:val="lowerLetter"/>
+      <w:lvlText w:val="%5."/>
+      <w:lvlJc w:val="left"/>
+      <w:pPr>
+        <w:ind w:left="3960" w:hanging="360"/>
+      </w:pPr>
+    </w:lvl>
+    <w:lvl w:ilvl="5" w:tplc="FFFFFFFF" w:tentative="1">
+      <w:start w:val="1"/>
+      <w:numFmt w:val="lowerRoman"/>
+      <w:lvlText w:val="%6."/>
+      <w:lvlJc w:val="right"/>
+      <w:pPr>
+        <w:ind w:left="4680" w:hanging="180"/>
+      </w:pPr>
+    </w:lvl>
+    <w:lvl w:ilvl="6" w:tplc="FFFFFFFF" w:tentative="1">
+      <w:start w:val="1"/>
+      <w:numFmt w:val="decimal"/>
+      <w:lvlText w:val="%7."/>
+      <w:lvlJc w:val="left"/>
+      <w:pPr>
+        <w:ind w:left="5400" w:hanging="360"/>
+      </w:pPr>
+    </w:lvl>
+    <w:lvl w:ilvl="7" w:tplc="FFFFFFFF" w:tentative="1">
+      <w:start w:val="1"/>
+      <w:numFmt w:val="lowerLetter"/>
+      <w:lvlText w:val="%8."/>
+      <w:lvlJc w:val="left"/>
+      <w:pPr>
+        <w:ind w:left="6120" w:hanging="360"/>
+      </w:pPr>
+    </w:lvl>
+    <w:lvl w:ilvl="8" w:tplc="FFFFFFFF" w:tentative="1">
+      <w:start w:val="1"/>
+      <w:numFmt w:val="lowerRoman"/>
+      <w:lvlText w:val="%9."/>
+      <w:lvlJc w:val="right"/>
+      <w:pPr>
+        <w:ind w:left="6840" w:hanging="180"/>
+      </w:pPr>
+    </w:lvl>
+  </w:abstractNum>
+  <w:abstractNum w:abstractNumId="2" w15:restartNumberingAfterBreak="0">
     <w:nsid w:val="4CF641EC"/>
     <w:multiLevelType w:val="hybridMultilevel"/>
     <w:tmpl w:val="6D1EAF56"/>
@@ -904,7 +1364,7 @@
       <w:lvlText w:val="%1.1"/>
       <w:lvlJc w:val="left"/>
       <w:pPr>
-        <w:ind w:left="720" w:hanging="360"/>
+        <w:ind w:left="360" w:hanging="360"/>
       </w:pPr>
       <w:rPr>
         <w:rFonts w:hint="default"/>
@@ -983,7 +1443,185 @@
       </w:pPr>
     </w:lvl>
   </w:abstractNum>
-  <w:abstractNum w:abstractNumId="1" w15:restartNumberingAfterBreak="0">
+  <w:abstractNum w:abstractNumId="3" w15:restartNumberingAfterBreak="0">
+    <w:nsid w:val="4F4B42BC"/>
+    <w:multiLevelType w:val="hybridMultilevel"/>
+    <w:tmpl w:val="790892F4"/>
+    <w:lvl w:ilvl="0" w:tplc="34421F74">
+      <w:start w:val="1"/>
+      <w:numFmt w:val="decimal"/>
+      <w:lvlText w:val="%1."/>
+      <w:lvlJc w:val="left"/>
+      <w:pPr>
+        <w:ind w:left="1080" w:hanging="360"/>
+      </w:pPr>
+      <w:rPr>
+        <w:rFonts w:hint="default"/>
+      </w:rPr>
+    </w:lvl>
+    <w:lvl w:ilvl="1" w:tplc="04090019" w:tentative="1">
+      <w:start w:val="1"/>
+      <w:numFmt w:val="lowerLetter"/>
+      <w:lvlText w:val="%2."/>
+      <w:lvlJc w:val="left"/>
+      <w:pPr>
+        <w:ind w:left="1800" w:hanging="360"/>
+      </w:pPr>
+    </w:lvl>
+    <w:lvl w:ilvl="2" w:tplc="0409001B" w:tentative="1">
+      <w:start w:val="1"/>
+      <w:numFmt w:val="lowerRoman"/>
+      <w:lvlText w:val="%3."/>
+      <w:lvlJc w:val="right"/>
+      <w:pPr>
+        <w:ind w:left="2520" w:hanging="180"/>
+      </w:pPr>
+    </w:lvl>
+    <w:lvl w:ilvl="3" w:tplc="0409000F" w:tentative="1">
+      <w:start w:val="1"/>
+      <w:numFmt w:val="decimal"/>
+      <w:lvlText w:val="%4."/>
+      <w:lvlJc w:val="left"/>
+      <w:pPr>
+        <w:ind w:left="3240" w:hanging="360"/>
+      </w:pPr>
+    </w:lvl>
+    <w:lvl w:ilvl="4" w:tplc="04090019" w:tentative="1">
+      <w:start w:val="1"/>
+      <w:numFmt w:val="lowerLetter"/>
+      <w:lvlText w:val="%5."/>
+      <w:lvlJc w:val="left"/>
+      <w:pPr>
+        <w:ind w:left="3960" w:hanging="360"/>
+      </w:pPr>
+    </w:lvl>
+    <w:lvl w:ilvl="5" w:tplc="0409001B" w:tentative="1">
+      <w:start w:val="1"/>
+      <w:numFmt w:val="lowerRoman"/>
+      <w:lvlText w:val="%6."/>
+      <w:lvlJc w:val="right"/>
+      <w:pPr>
+        <w:ind w:left="4680" w:hanging="180"/>
+      </w:pPr>
+    </w:lvl>
+    <w:lvl w:ilvl="6" w:tplc="0409000F" w:tentative="1">
+      <w:start w:val="1"/>
+      <w:numFmt w:val="decimal"/>
+      <w:lvlText w:val="%7."/>
+      <w:lvlJc w:val="left"/>
+      <w:pPr>
+        <w:ind w:left="5400" w:hanging="360"/>
+      </w:pPr>
+    </w:lvl>
+    <w:lvl w:ilvl="7" w:tplc="04090019" w:tentative="1">
+      <w:start w:val="1"/>
+      <w:numFmt w:val="lowerLetter"/>
+      <w:lvlText w:val="%8."/>
+      <w:lvlJc w:val="left"/>
+      <w:pPr>
+        <w:ind w:left="6120" w:hanging="360"/>
+      </w:pPr>
+    </w:lvl>
+    <w:lvl w:ilvl="8" w:tplc="0409001B" w:tentative="1">
+      <w:start w:val="1"/>
+      <w:numFmt w:val="lowerRoman"/>
+      <w:lvlText w:val="%9."/>
+      <w:lvlJc w:val="right"/>
+      <w:pPr>
+        <w:ind w:left="6840" w:hanging="180"/>
+      </w:pPr>
+    </w:lvl>
+  </w:abstractNum>
+  <w:abstractNum w:abstractNumId="4" w15:restartNumberingAfterBreak="0">
+    <w:nsid w:val="54E35446"/>
+    <w:multiLevelType w:val="hybridMultilevel"/>
+    <w:tmpl w:val="192C1DFA"/>
+    <w:lvl w:ilvl="0" w:tplc="34421F74">
+      <w:start w:val="1"/>
+      <w:numFmt w:val="decimal"/>
+      <w:lvlText w:val="%1."/>
+      <w:lvlJc w:val="left"/>
+      <w:pPr>
+        <w:ind w:left="1080" w:hanging="360"/>
+      </w:pPr>
+      <w:rPr>
+        <w:rFonts w:hint="default"/>
+      </w:rPr>
+    </w:lvl>
+    <w:lvl w:ilvl="1" w:tplc="04090019" w:tentative="1">
+      <w:start w:val="1"/>
+      <w:numFmt w:val="lowerLetter"/>
+      <w:lvlText w:val="%2."/>
+      <w:lvlJc w:val="left"/>
+      <w:pPr>
+        <w:ind w:left="1800" w:hanging="360"/>
+      </w:pPr>
+    </w:lvl>
+    <w:lvl w:ilvl="2" w:tplc="0409001B" w:tentative="1">
+      <w:start w:val="1"/>
+      <w:numFmt w:val="lowerRoman"/>
+      <w:lvlText w:val="%3."/>
+      <w:lvlJc w:val="right"/>
+      <w:pPr>
+        <w:ind w:left="2520" w:hanging="180"/>
+      </w:pPr>
+    </w:lvl>
+    <w:lvl w:ilvl="3" w:tplc="0409000F" w:tentative="1">
+      <w:start w:val="1"/>
+      <w:numFmt w:val="decimal"/>
+      <w:lvlText w:val="%4."/>
+      <w:lvlJc w:val="left"/>
+      <w:pPr>
+        <w:ind w:left="3240" w:hanging="360"/>
+      </w:pPr>
+    </w:lvl>
+    <w:lvl w:ilvl="4" w:tplc="04090019" w:tentative="1">
+      <w:start w:val="1"/>
+      <w:numFmt w:val="lowerLetter"/>
+      <w:lvlText w:val="%5."/>
+      <w:lvlJc w:val="left"/>
+      <w:pPr>
+        <w:ind w:left="3960" w:hanging="360"/>
+      </w:pPr>
+    </w:lvl>
+    <w:lvl w:ilvl="5" w:tplc="0409001B" w:tentative="1">
+      <w:start w:val="1"/>
+      <w:numFmt w:val="lowerRoman"/>
+      <w:lvlText w:val="%6."/>
+      <w:lvlJc w:val="right"/>
+      <w:pPr>
+        <w:ind w:left="4680" w:hanging="180"/>
+      </w:pPr>
+    </w:lvl>
+    <w:lvl w:ilvl="6" w:tplc="0409000F" w:tentative="1">
+      <w:start w:val="1"/>
+      <w:numFmt w:val="decimal"/>
+      <w:lvlText w:val="%7."/>
+      <w:lvlJc w:val="left"/>
+      <w:pPr>
+        <w:ind w:left="5400" w:hanging="360"/>
+      </w:pPr>
+    </w:lvl>
+    <w:lvl w:ilvl="7" w:tplc="04090019" w:tentative="1">
+      <w:start w:val="1"/>
+      <w:numFmt w:val="lowerLetter"/>
+      <w:lvlText w:val="%8."/>
+      <w:lvlJc w:val="left"/>
+      <w:pPr>
+        <w:ind w:left="6120" w:hanging="360"/>
+      </w:pPr>
+    </w:lvl>
+    <w:lvl w:ilvl="8" w:tplc="0409001B" w:tentative="1">
+      <w:start w:val="1"/>
+      <w:numFmt w:val="lowerRoman"/>
+      <w:lvlText w:val="%9."/>
+      <w:lvlJc w:val="right"/>
+      <w:pPr>
+        <w:ind w:left="6840" w:hanging="180"/>
+      </w:pPr>
+    </w:lvl>
+  </w:abstractNum>
+  <w:abstractNum w:abstractNumId="5" w15:restartNumberingAfterBreak="0">
     <w:nsid w:val="76D81548"/>
     <w:multiLevelType w:val="hybridMultilevel"/>
     <w:tmpl w:val="4456250A"/>
@@ -1073,19 +1711,46 @@
     </w:lvl>
   </w:abstractNum>
   <w:num w:numId="1" w16cid:durableId="144512607">
-    <w:abstractNumId w:val="1"/>
+    <w:abstractNumId w:val="5"/>
   </w:num>
   <w:num w:numId="2" w16cid:durableId="989677978">
-    <w:abstractNumId w:val="0"/>
+    <w:abstractNumId w:val="2"/>
   </w:num>
   <w:num w:numId="3" w16cid:durableId="674308516">
-    <w:abstractNumId w:val="0"/>
+    <w:abstractNumId w:val="2"/>
     <w:lvlOverride w:ilvl="0">
       <w:startOverride w:val="1"/>
     </w:lvlOverride>
   </w:num>
   <w:num w:numId="4" w16cid:durableId="1799563464">
+    <w:abstractNumId w:val="2"/>
+  </w:num>
+  <w:num w:numId="5" w16cid:durableId="1555002242">
+    <w:abstractNumId w:val="4"/>
+  </w:num>
+  <w:num w:numId="6" w16cid:durableId="1270502840">
+    <w:abstractNumId w:val="2"/>
+  </w:num>
+  <w:num w:numId="7" w16cid:durableId="1197082159">
     <w:abstractNumId w:val="0"/>
+  </w:num>
+  <w:num w:numId="8" w16cid:durableId="1130317823">
+    <w:abstractNumId w:val="3"/>
+  </w:num>
+  <w:num w:numId="9" w16cid:durableId="1874539692">
+    <w:abstractNumId w:val="1"/>
+  </w:num>
+  <w:num w:numId="10" w16cid:durableId="1491093418">
+    <w:abstractNumId w:val="2"/>
+  </w:num>
+  <w:num w:numId="11" w16cid:durableId="394203633">
+    <w:abstractNumId w:val="2"/>
+  </w:num>
+  <w:num w:numId="12" w16cid:durableId="916328133">
+    <w:abstractNumId w:val="2"/>
+  </w:num>
+  <w:num w:numId="13" w16cid:durableId="1432167219">
+    <w:abstractNumId w:val="2"/>
   </w:num>
 </w:numbering>
 </file>
@@ -1717,6 +2382,25 @@
       <w:iCs/>
     </w:rPr>
   </w:style>
+  <w:style w:type="paragraph" w:styleId="Caption">
+    <w:name w:val="caption"/>
+    <w:basedOn w:val="Normal"/>
+    <w:next w:val="Normal"/>
+    <w:uiPriority w:val="35"/>
+    <w:unhideWhenUsed/>
+    <w:qFormat/>
+    <w:rsid w:val="00E85A07"/>
+    <w:pPr>
+      <w:spacing w:line="240" w:lineRule="auto"/>
+    </w:pPr>
+    <w:rPr>
+      <w:i/>
+      <w:iCs/>
+      <w:color w:val="1F497D" w:themeColor="text2"/>
+      <w:sz w:val="18"/>
+      <w:szCs w:val="18"/>
+    </w:rPr>
+  </w:style>
 </w:styles>
 </file>
 

</xml_diff>